<commit_message>
Update Project Completion Checklist.docx
</commit_message>
<xml_diff>
--- a/Checklist/Project Completion Checklist.docx
+++ b/Checklist/Project Completion Checklist.docx
@@ -19,7 +19,15 @@
     <w:p>
       <w:r>
         <w:pict w14:anchorId="3D8C4BA7">
-          <v:rect id="_x0000_i1049" style="width:0;height:1.5pt" o:hralign="center" o:hrstd="t" o:hr="t" fillcolor="#a0a0a0" stroked="f"/>
+          <v:rect id="_x0000_i1025" style="width:0;height:1.5pt" o:hralign="center" o:hrstd="t" o:hr="t" fillcolor="#a0a0a0" stroked="f"/>
+        </w:pict>
+      </w:r>
+    </w:p>
+    <w:p/>
+    <w:p>
+      <w:r>
+        <w:pict w14:anchorId="4A3F1145">
+          <v:rect id="_x0000_i1026" style="width:0;height:1.5pt" o:hralign="center" o:hrstd="t" o:hr="t" fillcolor="#a0a0a0" stroked="f"/>
         </w:pict>
       </w:r>
     </w:p>
@@ -35,13 +43,13 @@
           <w:rFonts w:ascii="Segoe UI Emoji" w:hAnsi="Segoe UI Emoji" w:cs="Segoe UI Emoji"/>
           <w:u w:val="single"/>
         </w:rPr>
-        <w:t>🔴</w:t>
+        <w:t>🟡</w:t>
       </w:r>
       <w:r>
         <w:rPr>
           <w:u w:val="single"/>
         </w:rPr>
-        <w:t xml:space="preserve"> Sprint 1 – Urgent Outstanding Tasks</w:t>
+        <w:t xml:space="preserve"> Sprint 2 – Planned Tasks</w:t>
       </w:r>
     </w:p>
     <w:p>
@@ -71,11 +79,11 @@
       <w:pPr>
         <w:numPr>
           <w:ilvl w:val="0"/>
-          <w:numId w:val="3"/>
+          <w:numId w:val="5"/>
         </w:numPr>
       </w:pPr>
       <w:r>
-        <w:t>Finalize preparation and foundational setup for the hydroponic system prototype and related technical planning.</w:t>
+        <w:t>Conduct client meeting, develop user stories, and draft the initial user journey with supporting functional details.</w:t>
       </w:r>
     </w:p>
     <w:p>
@@ -98,14 +106,14 @@
           <w:b/>
           <w:bCs/>
         </w:rPr>
-        <w:t xml:space="preserve"> Outstanding Tasks:</w:t>
+        <w:t xml:space="preserve"> Key Deliverables:</w:t>
       </w:r>
     </w:p>
     <w:p>
       <w:pPr>
         <w:numPr>
           <w:ilvl w:val="0"/>
-          <w:numId w:val="4"/>
+          <w:numId w:val="6"/>
         </w:numPr>
       </w:pPr>
       <w:r>
@@ -113,50 +121,97 @@
           <w:b/>
           <w:bCs/>
         </w:rPr>
-        <w:t>Definition of Ready (</w:t>
-      </w:r>
-      <w:proofErr w:type="spellStart"/>
+        <w:t>Client Meeting &amp; Requirements Gathering</w:t>
+      </w:r>
+    </w:p>
+    <w:p>
+      <w:pPr>
+        <w:numPr>
+          <w:ilvl w:val="1"/>
+          <w:numId w:val="6"/>
+        </w:numPr>
+      </w:pPr>
+      <w:r>
+        <w:t>Schedule and document meeting outcomes.</w:t>
+      </w:r>
+    </w:p>
+    <w:p>
+      <w:pPr>
+        <w:numPr>
+          <w:ilvl w:val="1"/>
+          <w:numId w:val="6"/>
+        </w:numPr>
+      </w:pPr>
+      <w:r>
+        <w:t xml:space="preserve">Define </w:t>
+      </w:r>
       <w:r>
         <w:rPr>
           <w:b/>
           <w:bCs/>
         </w:rPr>
-        <w:t>DoR</w:t>
-      </w:r>
-      <w:proofErr w:type="spellEnd"/>
+        <w:t>functional</w:t>
+      </w:r>
+      <w:r>
+        <w:t xml:space="preserve"> and </w:t>
+      </w:r>
       <w:r>
         <w:rPr>
           <w:b/>
           <w:bCs/>
         </w:rPr>
-        <w:t>) &amp; Definition of Done (DoD)</w:t>
+        <w:t>non-functional</w:t>
+      </w:r>
+      <w:r>
+        <w:t xml:space="preserve"> requirements clearly.</w:t>
       </w:r>
     </w:p>
     <w:p>
       <w:pPr>
         <w:numPr>
-          <w:ilvl w:val="1"/>
-          <w:numId w:val="4"/>
+          <w:ilvl w:val="0"/>
+          <w:numId w:val="6"/>
         </w:numPr>
       </w:pPr>
-      <w:proofErr w:type="spellStart"/>
       <w:r>
         <w:rPr>
           <w:b/>
           <w:bCs/>
         </w:rPr>
-        <w:t>DoR</w:t>
-      </w:r>
-      <w:proofErr w:type="spellEnd"/>
-      <w:r>
-        <w:t>: Document and agree upon criteria that a user story must meet to be picked up in a sprint.</w:t>
+        <w:t>User Stories</w:t>
       </w:r>
     </w:p>
     <w:p>
       <w:pPr>
         <w:numPr>
           <w:ilvl w:val="1"/>
-          <w:numId w:val="4"/>
+          <w:numId w:val="6"/>
+        </w:numPr>
+      </w:pPr>
+      <w:r>
+        <w:t>Follow standard format:</w:t>
+      </w:r>
+      <w:r>
+        <w:br/>
+        <w:t>As a [user role], I want [goal] so that [reason].</w:t>
+      </w:r>
+    </w:p>
+    <w:p>
+      <w:pPr>
+        <w:numPr>
+          <w:ilvl w:val="1"/>
+          <w:numId w:val="6"/>
+        </w:numPr>
+      </w:pPr>
+      <w:r>
+        <w:t>Ensure stories are aligned with project goals and client feedback.</w:t>
+      </w:r>
+    </w:p>
+    <w:p>
+      <w:pPr>
+        <w:numPr>
+          <w:ilvl w:val="0"/>
+          <w:numId w:val="6"/>
         </w:numPr>
       </w:pPr>
       <w:r>
@@ -164,17 +219,44 @@
           <w:b/>
           <w:bCs/>
         </w:rPr>
-        <w:t>DoD</w:t>
-      </w:r>
-      <w:r>
-        <w:t>: Define clear completion criteria for tasks to be considered “done” (e.g., code committed, tested, reviewed, and deployed).</w:t>
+        <w:t>Acceptance Criteria</w:t>
       </w:r>
     </w:p>
     <w:p>
       <w:pPr>
         <w:numPr>
           <w:ilvl w:val="1"/>
-          <w:numId w:val="4"/>
+          <w:numId w:val="6"/>
+        </w:numPr>
+      </w:pPr>
+      <w:r>
+        <w:t>For each user story, define clear and testable acceptance criteria.</w:t>
+      </w:r>
+    </w:p>
+    <w:p>
+      <w:pPr>
+        <w:numPr>
+          <w:ilvl w:val="1"/>
+          <w:numId w:val="6"/>
+        </w:numPr>
+      </w:pPr>
+      <w:r>
+        <w:t xml:space="preserve">Example already documented: </w:t>
+      </w:r>
+      <w:proofErr w:type="spellStart"/>
+      <w:r>
+        <w:t>wishlist</w:t>
+      </w:r>
+      <w:proofErr w:type="spellEnd"/>
+      <w:r>
+        <w:t xml:space="preserve"> functionality.</w:t>
+      </w:r>
+    </w:p>
+    <w:p>
+      <w:pPr>
+        <w:numPr>
+          <w:ilvl w:val="0"/>
+          <w:numId w:val="6"/>
         </w:numPr>
       </w:pPr>
       <w:r>
@@ -182,27 +264,36 @@
           <w:b/>
           <w:bCs/>
         </w:rPr>
-        <w:t>Status</w:t>
-      </w:r>
-      <w:r>
-        <w:t xml:space="preserve">: </w:t>
-      </w:r>
-      <w:r>
-        <w:rPr>
-          <w:i/>
-          <w:iCs/>
-        </w:rPr>
-        <w:t>Not completed</w:t>
-      </w:r>
-      <w:r>
-        <w:t xml:space="preserve"> — needs urgent drafting and team consensus.</w:t>
+        <w:t>Technology Investigation</w:t>
+      </w:r>
+    </w:p>
+    <w:p>
+      <w:pPr>
+        <w:numPr>
+          <w:ilvl w:val="1"/>
+          <w:numId w:val="6"/>
+        </w:numPr>
+      </w:pPr>
+      <w:r>
+        <w:t>Evaluate different frameworks, tools, and libraries.</w:t>
+      </w:r>
+    </w:p>
+    <w:p>
+      <w:pPr>
+        <w:numPr>
+          <w:ilvl w:val="1"/>
+          <w:numId w:val="6"/>
+        </w:numPr>
+      </w:pPr>
+      <w:r>
+        <w:t>Justify choices based on compatibility, scalability, and ease of integration.</w:t>
       </w:r>
     </w:p>
     <w:p>
       <w:pPr>
         <w:numPr>
           <w:ilvl w:val="0"/>
-          <w:numId w:val="4"/>
+          <w:numId w:val="6"/>
         </w:numPr>
       </w:pPr>
       <w:r>
@@ -210,171 +301,28 @@
           <w:b/>
           <w:bCs/>
         </w:rPr>
-        <w:t>Hydroponic System Setup – Tent A &amp; Tent B</w:t>
+        <w:t>Team Availability</w:t>
       </w:r>
     </w:p>
     <w:p>
       <w:pPr>
         <w:numPr>
           <w:ilvl w:val="1"/>
-          <w:numId w:val="4"/>
+          <w:numId w:val="6"/>
         </w:numPr>
       </w:pPr>
       <w:r>
-        <w:rPr>
-          <w:b/>
-          <w:bCs/>
-        </w:rPr>
-        <w:t>Tent A</w:t>
-      </w:r>
-      <w:r>
-        <w:t>: Components are available; codebase is loaded.</w:t>
-      </w:r>
-    </w:p>
-    <w:p>
-      <w:pPr>
-        <w:numPr>
-          <w:ilvl w:val="2"/>
-          <w:numId w:val="4"/>
-        </w:numPr>
-      </w:pPr>
-      <w:r>
-        <w:t>Outstanding: Proper connection of hardware components.</w:t>
-      </w:r>
-    </w:p>
-    <w:p>
-      <w:pPr>
-        <w:numPr>
-          <w:ilvl w:val="2"/>
-          <w:numId w:val="4"/>
-        </w:numPr>
-      </w:pPr>
-      <w:r>
-        <w:t>Outstanding: Initiating the planting process.</w:t>
-      </w:r>
-    </w:p>
-    <w:p>
-      <w:pPr>
-        <w:numPr>
-          <w:ilvl w:val="1"/>
-          <w:numId w:val="4"/>
-        </w:numPr>
-      </w:pPr>
-      <w:r>
-        <w:rPr>
-          <w:b/>
-          <w:bCs/>
-        </w:rPr>
-        <w:t>Tent B</w:t>
-      </w:r>
-      <w:r>
-        <w:t xml:space="preserve">: Requires </w:t>
-      </w:r>
-      <w:proofErr w:type="spellStart"/>
-      <w:r>
-        <w:t>mold</w:t>
-      </w:r>
-      <w:proofErr w:type="spellEnd"/>
-      <w:r>
-        <w:t xml:space="preserve"> cleaning and environmental preparation.</w:t>
-      </w:r>
-    </w:p>
-    <w:p>
-      <w:pPr>
-        <w:numPr>
-          <w:ilvl w:val="1"/>
-          <w:numId w:val="4"/>
-        </w:numPr>
-      </w:pPr>
-      <w:r>
-        <w:rPr>
-          <w:b/>
-          <w:bCs/>
-        </w:rPr>
-        <w:t>Status</w:t>
-      </w:r>
-      <w:r>
-        <w:t xml:space="preserve">: </w:t>
-      </w:r>
-      <w:r>
-        <w:rPr>
-          <w:i/>
-          <w:iCs/>
-        </w:rPr>
-        <w:t>Work in progress</w:t>
-      </w:r>
-    </w:p>
-    <w:p>
-      <w:pPr>
-        <w:numPr>
-          <w:ilvl w:val="0"/>
-          <w:numId w:val="4"/>
-        </w:numPr>
-      </w:pPr>
-      <w:r>
-        <w:rPr>
-          <w:b/>
-          <w:bCs/>
-        </w:rPr>
-        <w:t>Tech Stack Decision</w:t>
-      </w:r>
-    </w:p>
-    <w:p>
-      <w:pPr>
-        <w:numPr>
-          <w:ilvl w:val="1"/>
-          <w:numId w:val="4"/>
-        </w:numPr>
-      </w:pPr>
-      <w:r>
-        <w:t>Research is still underway.</w:t>
-      </w:r>
-    </w:p>
-    <w:p>
-      <w:pPr>
-        <w:numPr>
-          <w:ilvl w:val="1"/>
-          <w:numId w:val="4"/>
-        </w:numPr>
-      </w:pPr>
-      <w:r>
-        <w:t>Final decision pending.</w:t>
-      </w:r>
-    </w:p>
-    <w:p>
-      <w:pPr>
-        <w:numPr>
-          <w:ilvl w:val="1"/>
-          <w:numId w:val="4"/>
-        </w:numPr>
-      </w:pPr>
-      <w:r>
-        <w:rPr>
-          <w:b/>
-          <w:bCs/>
-        </w:rPr>
-        <w:t>Status</w:t>
-      </w:r>
-      <w:r>
-        <w:t xml:space="preserve">: </w:t>
-      </w:r>
-      <w:r>
-        <w:rPr>
-          <w:i/>
-          <w:iCs/>
-        </w:rPr>
-        <w:t>To be completed after research</w:t>
+        <w:t>List team members and their working hours for Sprint 2.</w:t>
       </w:r>
     </w:p>
     <w:p/>
     <w:p/>
     <w:p/>
-    <w:p/>
     <w:p>
       <w:r>
         <w:lastRenderedPageBreak/>
-        <w:pict w14:anchorId="4A3F1145">
-          <v:rect id="_x0000_i1050" style="width:0;height:1.5pt" o:hralign="center" o:hrstd="t" o:hr="t" fillcolor="#a0a0a0" stroked="f"/>
+        <w:pict w14:anchorId="70866878">
+          <v:rect id="_x0000_i1027" style="width:0;height:1.5pt" o:hralign="center" o:hrstd="t" o:hr="t" fillcolor="#a0a0a0" stroked="f"/>
         </w:pict>
       </w:r>
     </w:p>
@@ -390,13 +338,13 @@
           <w:rFonts w:ascii="Segoe UI Emoji" w:hAnsi="Segoe UI Emoji" w:cs="Segoe UI Emoji"/>
           <w:u w:val="single"/>
         </w:rPr>
-        <w:t>🟡</w:t>
+        <w:t>🟢</w:t>
       </w:r>
       <w:r>
         <w:rPr>
           <w:u w:val="single"/>
         </w:rPr>
-        <w:t xml:space="preserve"> Sprint 2 – Planned Tasks</w:t>
+        <w:t xml:space="preserve"> Sprint 3 – Upcoming Tasks</w:t>
       </w:r>
     </w:p>
     <w:p>
@@ -426,11 +374,11 @@
       <w:pPr>
         <w:numPr>
           <w:ilvl w:val="0"/>
-          <w:numId w:val="5"/>
+          <w:numId w:val="7"/>
         </w:numPr>
       </w:pPr>
       <w:r>
-        <w:t>Conduct client meeting, develop user stories, and draft the initial user journey with supporting functional details.</w:t>
+        <w:t>Conduct domain analysis, finalize technical direction, and deliver user experience mock-ups.</w:t>
       </w:r>
     </w:p>
     <w:p>
@@ -453,14 +401,14 @@
           <w:b/>
           <w:bCs/>
         </w:rPr>
-        <w:t xml:space="preserve"> Key Deliverables:</w:t>
+        <w:t xml:space="preserve"> Deliverables:</w:t>
       </w:r>
     </w:p>
     <w:p>
       <w:pPr>
         <w:numPr>
           <w:ilvl w:val="0"/>
-          <w:numId w:val="6"/>
+          <w:numId w:val="8"/>
         </w:numPr>
       </w:pPr>
       <w:r>
@@ -468,56 +416,118 @@
           <w:b/>
           <w:bCs/>
         </w:rPr>
-        <w:t>Client Meeting &amp; Requirements Gathering</w:t>
+        <w:t>Domain Analysis</w:t>
       </w:r>
     </w:p>
     <w:p>
       <w:pPr>
         <w:numPr>
           <w:ilvl w:val="1"/>
-          <w:numId w:val="6"/>
+          <w:numId w:val="8"/>
         </w:numPr>
       </w:pPr>
       <w:r>
-        <w:t>Schedule and document meeting outcomes.</w:t>
+        <w:t>Deep dive into the industry and problem space.</w:t>
       </w:r>
     </w:p>
     <w:p>
       <w:pPr>
         <w:numPr>
           <w:ilvl w:val="1"/>
-          <w:numId w:val="6"/>
+          <w:numId w:val="8"/>
         </w:numPr>
       </w:pPr>
       <w:r>
-        <w:t xml:space="preserve">Define </w:t>
-      </w:r>
+        <w:t>Identify key stakeholders, workflows, and system touchpoints.</w:t>
+      </w:r>
+    </w:p>
+    <w:p>
+      <w:pPr>
+        <w:numPr>
+          <w:ilvl w:val="0"/>
+          <w:numId w:val="8"/>
+        </w:numPr>
+      </w:pPr>
       <w:r>
         <w:rPr>
           <w:b/>
           <w:bCs/>
         </w:rPr>
-        <w:t>functional</w:t>
-      </w:r>
-      <w:r>
-        <w:t xml:space="preserve"> and </w:t>
-      </w:r>
+        <w:t>User Journey Diagram</w:t>
+      </w:r>
+    </w:p>
+    <w:p>
+      <w:pPr>
+        <w:numPr>
+          <w:ilvl w:val="1"/>
+          <w:numId w:val="8"/>
+        </w:numPr>
+      </w:pPr>
+      <w:r>
+        <w:t>Create a visual journey map outlining end-to-end user interactions.</w:t>
+      </w:r>
+    </w:p>
+    <w:p>
+      <w:pPr>
+        <w:numPr>
+          <w:ilvl w:val="1"/>
+          <w:numId w:val="8"/>
+        </w:numPr>
+      </w:pPr>
+      <w:r>
+        <w:t xml:space="preserve">Use templates (e.g., Canva, </w:t>
+      </w:r>
+      <w:proofErr w:type="spellStart"/>
+      <w:r>
+        <w:t>Lucidchart</w:t>
+      </w:r>
+      <w:proofErr w:type="spellEnd"/>
+      <w:r>
+        <w:t>) as needed.</w:t>
+      </w:r>
+    </w:p>
+    <w:p>
+      <w:pPr>
+        <w:numPr>
+          <w:ilvl w:val="0"/>
+          <w:numId w:val="8"/>
+        </w:numPr>
+      </w:pPr>
       <w:r>
         <w:rPr>
           <w:b/>
           <w:bCs/>
         </w:rPr>
-        <w:t>non-functional</w:t>
-      </w:r>
-      <w:r>
-        <w:t xml:space="preserve"> requirements clearly.</w:t>
+        <w:t>Architecture &amp; Technology Agreement</w:t>
+      </w:r>
+    </w:p>
+    <w:p>
+      <w:pPr>
+        <w:numPr>
+          <w:ilvl w:val="1"/>
+          <w:numId w:val="8"/>
+        </w:numPr>
+      </w:pPr>
+      <w:r>
+        <w:t>Finalize and document chosen architecture (e.g., microservices, monolith).</w:t>
+      </w:r>
+    </w:p>
+    <w:p>
+      <w:pPr>
+        <w:numPr>
+          <w:ilvl w:val="1"/>
+          <w:numId w:val="8"/>
+        </w:numPr>
+      </w:pPr>
+      <w:r>
+        <w:t>Include rationale for tech stack (front-end, back-end, database, etc.).</w:t>
       </w:r>
     </w:p>
     <w:p>
       <w:pPr>
         <w:numPr>
           <w:ilvl w:val="0"/>
-          <w:numId w:val="6"/>
+          <w:numId w:val="8"/>
         </w:numPr>
       </w:pPr>
       <w:r>
@@ -525,122 +535,36 @@
           <w:b/>
           <w:bCs/>
         </w:rPr>
-        <w:t>User Stories</w:t>
+        <w:t>Mock-up Development</w:t>
       </w:r>
     </w:p>
     <w:p>
       <w:pPr>
         <w:numPr>
           <w:ilvl w:val="1"/>
-          <w:numId w:val="6"/>
+          <w:numId w:val="8"/>
         </w:numPr>
       </w:pPr>
       <w:r>
-        <w:t>Follow standard format:</w:t>
-      </w:r>
-      <w:r>
-        <w:br/>
-        <w:t>As a [user role], I want [goal] so that [reason].</w:t>
+        <w:t>Design initial UI/UX screens.</w:t>
       </w:r>
     </w:p>
     <w:p>
       <w:pPr>
         <w:numPr>
           <w:ilvl w:val="1"/>
-          <w:numId w:val="6"/>
+          <w:numId w:val="8"/>
         </w:numPr>
       </w:pPr>
       <w:r>
-        <w:t>Ensure stories are aligned with project goals and client feedback.</w:t>
+        <w:t>Present prototypes to the client for feedback and iteration.</w:t>
       </w:r>
     </w:p>
     <w:p>
       <w:pPr>
         <w:numPr>
           <w:ilvl w:val="0"/>
-          <w:numId w:val="6"/>
-        </w:numPr>
-      </w:pPr>
-      <w:r>
-        <w:rPr>
-          <w:b/>
-          <w:bCs/>
-        </w:rPr>
-        <w:t>Acceptance Criteria</w:t>
-      </w:r>
-    </w:p>
-    <w:p>
-      <w:pPr>
-        <w:numPr>
-          <w:ilvl w:val="1"/>
-          <w:numId w:val="6"/>
-        </w:numPr>
-      </w:pPr>
-      <w:r>
-        <w:t>For each user story, define clear and testable acceptance criteria.</w:t>
-      </w:r>
-    </w:p>
-    <w:p>
-      <w:pPr>
-        <w:numPr>
-          <w:ilvl w:val="1"/>
-          <w:numId w:val="6"/>
-        </w:numPr>
-      </w:pPr>
-      <w:r>
-        <w:t xml:space="preserve">Example already documented: </w:t>
-      </w:r>
-      <w:proofErr w:type="spellStart"/>
-      <w:r>
-        <w:t>wishlist</w:t>
-      </w:r>
-      <w:proofErr w:type="spellEnd"/>
-      <w:r>
-        <w:t xml:space="preserve"> functionality.</w:t>
-      </w:r>
-    </w:p>
-    <w:p>
-      <w:pPr>
-        <w:numPr>
-          <w:ilvl w:val="0"/>
-          <w:numId w:val="6"/>
-        </w:numPr>
-      </w:pPr>
-      <w:r>
-        <w:rPr>
-          <w:b/>
-          <w:bCs/>
-        </w:rPr>
-        <w:t>Technology Investigation</w:t>
-      </w:r>
-    </w:p>
-    <w:p>
-      <w:pPr>
-        <w:numPr>
-          <w:ilvl w:val="1"/>
-          <w:numId w:val="6"/>
-        </w:numPr>
-      </w:pPr>
-      <w:r>
-        <w:t>Evaluate different frameworks, tools, and libraries.</w:t>
-      </w:r>
-    </w:p>
-    <w:p>
-      <w:pPr>
-        <w:numPr>
-          <w:ilvl w:val="1"/>
-          <w:numId w:val="6"/>
-        </w:numPr>
-      </w:pPr>
-      <w:r>
-        <w:t>Justify choices based on compatibility, scalability, and ease of integration.</w:t>
-      </w:r>
-    </w:p>
-    <w:p>
-      <w:pPr>
-        <w:numPr>
-          <w:ilvl w:val="0"/>
-          <w:numId w:val="6"/>
+          <w:numId w:val="8"/>
         </w:numPr>
       </w:pPr>
       <w:r>
@@ -655,292 +579,17 @@
       <w:pPr>
         <w:numPr>
           <w:ilvl w:val="1"/>
-          <w:numId w:val="6"/>
-        </w:numPr>
-      </w:pPr>
-      <w:r>
-        <w:t>List team members and their working hours for Sprint 2.</w:t>
-      </w:r>
-    </w:p>
-    <w:p/>
-    <w:p/>
-    <w:p/>
-    <w:p/>
-    <w:p/>
-    <w:p/>
-    <w:p/>
-    <w:p>
-      <w:r>
-        <w:lastRenderedPageBreak/>
-        <w:pict w14:anchorId="70866878">
-          <v:rect id="_x0000_i1051" style="width:0;height:1.5pt" o:hralign="center" o:hrstd="t" o:hr="t" fillcolor="#a0a0a0" stroked="f"/>
-        </w:pict>
-      </w:r>
-    </w:p>
-    <w:p>
-      <w:pPr>
-        <w:pStyle w:val="Heading2"/>
-        <w:rPr>
-          <w:u w:val="single"/>
-        </w:rPr>
-      </w:pPr>
-      <w:r>
-        <w:rPr>
-          <w:rFonts w:ascii="Segoe UI Emoji" w:hAnsi="Segoe UI Emoji" w:cs="Segoe UI Emoji"/>
-          <w:u w:val="single"/>
-        </w:rPr>
-        <w:t>🟢</w:t>
-      </w:r>
-      <w:r>
-        <w:rPr>
-          <w:u w:val="single"/>
-        </w:rPr>
-        <w:t xml:space="preserve"> Sprint 3 – Upcoming Tasks</w:t>
-      </w:r>
-    </w:p>
-    <w:p>
-      <w:pPr>
-        <w:rPr>
-          <w:b/>
-          <w:bCs/>
-        </w:rPr>
-      </w:pPr>
-      <w:r>
-        <w:rPr>
-          <w:rFonts w:ascii="Segoe UI Emoji" w:hAnsi="Segoe UI Emoji" w:cs="Segoe UI Emoji"/>
-          <w:b/>
-          <w:bCs/>
-        </w:rPr>
-        <w:t>🔹</w:t>
-      </w:r>
-      <w:r>
-        <w:rPr>
-          <w:b/>
-          <w:bCs/>
-        </w:rPr>
-        <w:t xml:space="preserve"> Sprint Goal:</w:t>
-      </w:r>
-    </w:p>
-    <w:p>
-      <w:pPr>
-        <w:numPr>
-          <w:ilvl w:val="0"/>
-          <w:numId w:val="7"/>
-        </w:numPr>
-      </w:pPr>
-      <w:r>
-        <w:t>Conduct domain analysis, finalize technical direction, and deliver user experience mock-ups.</w:t>
-      </w:r>
-    </w:p>
-    <w:p>
-      <w:pPr>
-        <w:rPr>
-          <w:b/>
-          <w:bCs/>
-        </w:rPr>
-      </w:pPr>
-      <w:r>
-        <w:rPr>
-          <w:rFonts w:ascii="Segoe UI Emoji" w:hAnsi="Segoe UI Emoji" w:cs="Segoe UI Emoji"/>
-          <w:b/>
-          <w:bCs/>
-        </w:rPr>
-        <w:t>🔸</w:t>
-      </w:r>
-      <w:r>
-        <w:rPr>
-          <w:b/>
-          <w:bCs/>
-        </w:rPr>
-        <w:t xml:space="preserve"> Deliverables:</w:t>
-      </w:r>
-    </w:p>
-    <w:p>
-      <w:pPr>
-        <w:numPr>
-          <w:ilvl w:val="0"/>
           <w:numId w:val="8"/>
         </w:numPr>
       </w:pPr>
       <w:r>
-        <w:rPr>
-          <w:b/>
-          <w:bCs/>
-        </w:rPr>
-        <w:t>Domain Analysis</w:t>
-      </w:r>
-    </w:p>
-    <w:p>
-      <w:pPr>
-        <w:numPr>
-          <w:ilvl w:val="1"/>
-          <w:numId w:val="8"/>
-        </w:numPr>
-      </w:pPr>
-      <w:r>
-        <w:t>Deep dive into the industry and problem space.</w:t>
-      </w:r>
-    </w:p>
-    <w:p>
-      <w:pPr>
-        <w:numPr>
-          <w:ilvl w:val="1"/>
-          <w:numId w:val="8"/>
-        </w:numPr>
-      </w:pPr>
-      <w:r>
-        <w:t>Identify key stakeholders, workflows, and system touchpoints.</w:t>
-      </w:r>
-    </w:p>
-    <w:p>
-      <w:pPr>
-        <w:numPr>
-          <w:ilvl w:val="0"/>
-          <w:numId w:val="8"/>
-        </w:numPr>
-      </w:pPr>
-      <w:r>
-        <w:rPr>
-          <w:b/>
-          <w:bCs/>
-        </w:rPr>
-        <w:t>User Journey Diagram</w:t>
-      </w:r>
-    </w:p>
-    <w:p>
-      <w:pPr>
-        <w:numPr>
-          <w:ilvl w:val="1"/>
-          <w:numId w:val="8"/>
-        </w:numPr>
-      </w:pPr>
-      <w:r>
-        <w:t>Create a visual journey map outlining end-to-end user interactions.</w:t>
-      </w:r>
-    </w:p>
-    <w:p>
-      <w:pPr>
-        <w:numPr>
-          <w:ilvl w:val="1"/>
-          <w:numId w:val="8"/>
-        </w:numPr>
-      </w:pPr>
-      <w:r>
-        <w:t xml:space="preserve">Use templates (e.g., Canva, </w:t>
-      </w:r>
-      <w:proofErr w:type="spellStart"/>
-      <w:r>
-        <w:t>Lucidchart</w:t>
-      </w:r>
-      <w:proofErr w:type="spellEnd"/>
-      <w:r>
-        <w:t>) as needed.</w:t>
-      </w:r>
-    </w:p>
-    <w:p>
-      <w:pPr>
-        <w:numPr>
-          <w:ilvl w:val="0"/>
-          <w:numId w:val="8"/>
-        </w:numPr>
-      </w:pPr>
-      <w:r>
-        <w:rPr>
-          <w:b/>
-          <w:bCs/>
-        </w:rPr>
-        <w:t>Architecture &amp; Technology Agreement</w:t>
-      </w:r>
-    </w:p>
-    <w:p>
-      <w:pPr>
-        <w:numPr>
-          <w:ilvl w:val="1"/>
-          <w:numId w:val="8"/>
-        </w:numPr>
-      </w:pPr>
-      <w:r>
-        <w:t>Finalize and document chosen architecture (e.g., microservices, monolith).</w:t>
-      </w:r>
-    </w:p>
-    <w:p>
-      <w:pPr>
-        <w:numPr>
-          <w:ilvl w:val="1"/>
-          <w:numId w:val="8"/>
-        </w:numPr>
-      </w:pPr>
-      <w:r>
-        <w:t>Include rationale for tech stack (front-end, back-end, database, etc.).</w:t>
-      </w:r>
-    </w:p>
-    <w:p>
-      <w:pPr>
-        <w:numPr>
-          <w:ilvl w:val="0"/>
-          <w:numId w:val="8"/>
-        </w:numPr>
-      </w:pPr>
-      <w:r>
-        <w:rPr>
-          <w:b/>
-          <w:bCs/>
-        </w:rPr>
-        <w:t>Mock-up Development</w:t>
-      </w:r>
-    </w:p>
-    <w:p>
-      <w:pPr>
-        <w:numPr>
-          <w:ilvl w:val="1"/>
-          <w:numId w:val="8"/>
-        </w:numPr>
-      </w:pPr>
-      <w:r>
-        <w:t>Design initial UI/UX screens.</w:t>
-      </w:r>
-    </w:p>
-    <w:p>
-      <w:pPr>
-        <w:numPr>
-          <w:ilvl w:val="1"/>
-          <w:numId w:val="8"/>
-        </w:numPr>
-      </w:pPr>
-      <w:r>
-        <w:t>Present prototypes to the client for feedback and iteration.</w:t>
-      </w:r>
-    </w:p>
-    <w:p>
-      <w:pPr>
-        <w:numPr>
-          <w:ilvl w:val="0"/>
-          <w:numId w:val="8"/>
-        </w:numPr>
-      </w:pPr>
-      <w:r>
-        <w:rPr>
-          <w:b/>
-          <w:bCs/>
-        </w:rPr>
-        <w:t>Team Availability</w:t>
-      </w:r>
-    </w:p>
-    <w:p>
-      <w:pPr>
-        <w:numPr>
-          <w:ilvl w:val="1"/>
-          <w:numId w:val="8"/>
-        </w:numPr>
-      </w:pPr>
-      <w:r>
         <w:t>Document availability of all team members for Sprint 3.</w:t>
       </w:r>
     </w:p>
     <w:p>
       <w:r>
         <w:pict w14:anchorId="6F62ACB7">
-          <v:rect id="_x0000_i1064" style="width:0;height:1.5pt" o:hralign="center" o:hrstd="t" o:hr="t" fillcolor="#a0a0a0" stroked="f"/>
+          <v:rect id="_x0000_i1028" style="width:0;height:1.5pt" o:hralign="center" o:hrstd="t" o:hr="t" fillcolor="#a0a0a0" stroked="f"/>
         </w:pict>
       </w:r>
     </w:p>
@@ -1095,10 +744,7 @@
               <w:rPr>
                 <w:rFonts w:ascii="Segoe UI Emoji" w:hAnsi="Segoe UI Emoji" w:cs="Segoe UI Emoji"/>
               </w:rPr>
-              <w:t>❌</w:t>
-            </w:r>
-            <w:r>
-              <w:t xml:space="preserve"> Not Started</w:t>
+              <w:t>Done</w:t>
             </w:r>
           </w:p>
         </w:tc>
@@ -1209,7 +855,6 @@
           </w:tcPr>
           <w:p>
             <w:r>
-              <w:lastRenderedPageBreak/>
               <w:t>Sprint 1</w:t>
             </w:r>
           </w:p>
@@ -1257,6 +902,7 @@
           </w:tcPr>
           <w:p>
             <w:r>
+              <w:lastRenderedPageBreak/>
               <w:t>Sprint 2</w:t>
             </w:r>
           </w:p>
@@ -1284,10 +930,7 @@
               <w:rPr>
                 <w:rFonts w:ascii="Segoe UI Emoji" w:hAnsi="Segoe UI Emoji" w:cs="Segoe UI Emoji"/>
               </w:rPr>
-              <w:t>❌</w:t>
-            </w:r>
-            <w:r>
-              <w:t xml:space="preserve"> Not Started</w:t>
+              <w:t xml:space="preserve">      Done </w:t>
             </w:r>
           </w:p>
         </w:tc>
@@ -3388,6 +3031,7 @@
   <w:style w:type="character" w:default="1" w:styleId="DefaultParagraphFont">
     <w:name w:val="Default Paragraph Font"/>
     <w:uiPriority w:val="1"/>
+    <w:semiHidden/>
     <w:unhideWhenUsed/>
   </w:style>
   <w:style w:type="table" w:default="1" w:styleId="TableNormal">

</xml_diff>